<commit_message>
HW3 Programming part draft
</commit_message>
<xml_diff>
--- a/Assignment 3/HW3.docx
+++ b/Assignment 3/HW3.docx
@@ -546,29 +546,38 @@
         </m:oMathParaPr>
         <m:oMath>
           <m:r>
+            <m:rPr>
+              <m:sty m:val="p"/>
+            </m:rPr>
             <w:rPr>
               <w:rFonts w:ascii="Cambria Math" w:hAnsi="Cambria Math" w:cs="Times New Roman"/>
             </w:rPr>
-            <m:t>f</m:t>
+            <m:t>Λ</m:t>
           </m:r>
-          <m:d>
-            <m:dPr>
-              <m:ctrlPr>
-                <w:rPr>
-                  <w:rFonts w:ascii="Cambria Math" w:hAnsi="Cambria Math" w:cs="Times New Roman"/>
-                  <w:i/>
-                </w:rPr>
-              </m:ctrlPr>
-            </m:dPr>
-            <m:e>
-              <m:r>
-                <w:rPr>
-                  <w:rFonts w:ascii="Cambria Math" w:hAnsi="Cambria Math" w:cs="Times New Roman"/>
-                </w:rPr>
-                <m:t>x</m:t>
-              </m:r>
-            </m:e>
-          </m:d>
+          <m:r>
+            <m:rPr>
+              <m:sty m:val="p"/>
+            </m:rPr>
+            <w:rPr>
+              <w:rFonts w:ascii="Cambria Math" w:hAnsi="Cambria Math" w:cs="Times New Roman"/>
+            </w:rPr>
+            <m:t>(</m:t>
+          </m:r>
+          <m:r>
+            <w:rPr>
+              <w:rFonts w:ascii="Cambria Math" w:hAnsi="Cambria Math" w:cs="Times New Roman"/>
+            </w:rPr>
+            <m:t>i,j</m:t>
+          </m:r>
+          <m:r>
+            <m:rPr>
+              <m:sty m:val="p"/>
+            </m:rPr>
+            <w:rPr>
+              <w:rFonts w:ascii="Cambria Math" w:hAnsi="Cambria Math" w:cs="Times New Roman"/>
+            </w:rPr>
+            <m:t>)</m:t>
+          </m:r>
           <m:r>
             <w:rPr>
               <w:rFonts w:ascii="Cambria Math" w:hAnsi="Cambria Math" w:cs="Times New Roman"/>
@@ -3566,271 +3575,13 @@
         <w:rPr>
           <w:rFonts w:ascii="Times New Roman" w:hAnsi="Times New Roman" w:cs="Times New Roman"/>
         </w:rPr>
-        <w:t>11001</w:t>
+        <w:t>11001 10100 11000 1011 100 00 1010 100 01 0 100 01 1010 000 1010 011 01 1 111001 10 01 1</w:t>
       </w:r>
       <w:r>
         <w:rPr>
           <w:rFonts w:ascii="Times New Roman" w:hAnsi="Times New Roman" w:cs="Times New Roman"/>
         </w:rPr>
-        <w:t xml:space="preserve"> </w:t>
-      </w:r>
-      <w:r>
-        <w:rPr>
-          <w:rFonts w:ascii="Times New Roman" w:hAnsi="Times New Roman" w:cs="Times New Roman"/>
-        </w:rPr>
-        <w:t>10100</w:t>
-      </w:r>
-      <w:r>
-        <w:rPr>
-          <w:rFonts w:ascii="Times New Roman" w:hAnsi="Times New Roman" w:cs="Times New Roman"/>
-        </w:rPr>
-        <w:t xml:space="preserve"> </w:t>
-      </w:r>
-      <w:r>
-        <w:rPr>
-          <w:rFonts w:ascii="Times New Roman" w:hAnsi="Times New Roman" w:cs="Times New Roman"/>
-        </w:rPr>
-        <w:t>11000</w:t>
-      </w:r>
-      <w:r>
-        <w:rPr>
-          <w:rFonts w:ascii="Times New Roman" w:hAnsi="Times New Roman" w:cs="Times New Roman"/>
-        </w:rPr>
-        <w:t xml:space="preserve"> </w:t>
-      </w:r>
-      <w:r>
-        <w:rPr>
-          <w:rFonts w:ascii="Times New Roman" w:hAnsi="Times New Roman" w:cs="Times New Roman"/>
-        </w:rPr>
-        <w:t>1011</w:t>
-      </w:r>
-      <w:r>
-        <w:rPr>
-          <w:rFonts w:ascii="Times New Roman" w:hAnsi="Times New Roman" w:cs="Times New Roman"/>
-        </w:rPr>
-        <w:t xml:space="preserve"> </w:t>
-      </w:r>
-      <w:r>
-        <w:rPr>
-          <w:rFonts w:ascii="Times New Roman" w:hAnsi="Times New Roman" w:cs="Times New Roman"/>
-        </w:rPr>
-        <w:t>100</w:t>
-      </w:r>
-      <w:r>
-        <w:rPr>
-          <w:rFonts w:ascii="Times New Roman" w:hAnsi="Times New Roman" w:cs="Times New Roman"/>
-        </w:rPr>
-        <w:t xml:space="preserve"> 00 </w:t>
-      </w:r>
-      <w:r>
-        <w:rPr>
-          <w:rFonts w:ascii="Times New Roman" w:hAnsi="Times New Roman" w:cs="Times New Roman"/>
-        </w:rPr>
-        <w:t>1010</w:t>
-      </w:r>
-      <w:r>
-        <w:rPr>
-          <w:rFonts w:ascii="Times New Roman" w:hAnsi="Times New Roman" w:cs="Times New Roman"/>
-        </w:rPr>
-        <w:t xml:space="preserve"> </w:t>
-      </w:r>
-      <w:r>
-        <w:rPr>
-          <w:rFonts w:ascii="Times New Roman" w:hAnsi="Times New Roman" w:cs="Times New Roman"/>
-        </w:rPr>
-        <w:t>100</w:t>
-      </w:r>
-      <w:r>
-        <w:rPr>
-          <w:rFonts w:ascii="Times New Roman" w:hAnsi="Times New Roman" w:cs="Times New Roman"/>
-        </w:rPr>
-        <w:t xml:space="preserve"> </w:t>
-      </w:r>
-      <w:r>
-        <w:rPr>
-          <w:rFonts w:ascii="Times New Roman" w:hAnsi="Times New Roman" w:cs="Times New Roman"/>
-        </w:rPr>
-        <w:t>01</w:t>
-      </w:r>
-      <w:r>
-        <w:rPr>
-          <w:rFonts w:ascii="Times New Roman" w:hAnsi="Times New Roman" w:cs="Times New Roman"/>
-        </w:rPr>
-        <w:t xml:space="preserve"> 0 </w:t>
-      </w:r>
-      <w:r>
-        <w:rPr>
-          <w:rFonts w:ascii="Times New Roman" w:hAnsi="Times New Roman" w:cs="Times New Roman"/>
-        </w:rPr>
-        <w:t>100</w:t>
-      </w:r>
-      <w:r>
-        <w:rPr>
-          <w:rFonts w:ascii="Times New Roman" w:hAnsi="Times New Roman" w:cs="Times New Roman"/>
-        </w:rPr>
-        <w:t xml:space="preserve"> </w:t>
-      </w:r>
-      <w:r>
-        <w:rPr>
-          <w:rFonts w:ascii="Times New Roman" w:hAnsi="Times New Roman" w:cs="Times New Roman"/>
-        </w:rPr>
-        <w:t>01</w:t>
-      </w:r>
-      <w:r>
-        <w:rPr>
-          <w:rFonts w:ascii="Times New Roman" w:hAnsi="Times New Roman" w:cs="Times New Roman"/>
-        </w:rPr>
-        <w:t xml:space="preserve"> </w:t>
-      </w:r>
-      <w:r>
-        <w:rPr>
-          <w:rFonts w:ascii="Times New Roman" w:hAnsi="Times New Roman" w:cs="Times New Roman"/>
-        </w:rPr>
-        <w:t>1010</w:t>
-      </w:r>
-      <w:r>
-        <w:rPr>
-          <w:rFonts w:ascii="Times New Roman" w:hAnsi="Times New Roman" w:cs="Times New Roman"/>
-        </w:rPr>
-        <w:t xml:space="preserve"> </w:t>
-      </w:r>
-      <w:r>
-        <w:rPr>
-          <w:rFonts w:ascii="Times New Roman" w:hAnsi="Times New Roman" w:cs="Times New Roman"/>
-        </w:rPr>
-        <w:t>000</w:t>
-      </w:r>
-      <w:r>
-        <w:rPr>
-          <w:rFonts w:ascii="Times New Roman" w:hAnsi="Times New Roman" w:cs="Times New Roman"/>
-        </w:rPr>
-        <w:t xml:space="preserve"> </w:t>
-      </w:r>
-      <w:r>
-        <w:rPr>
-          <w:rFonts w:ascii="Times New Roman" w:hAnsi="Times New Roman" w:cs="Times New Roman"/>
-        </w:rPr>
-        <w:t>1010</w:t>
-      </w:r>
-      <w:r>
-        <w:rPr>
-          <w:rFonts w:ascii="Times New Roman" w:hAnsi="Times New Roman" w:cs="Times New Roman"/>
-        </w:rPr>
-        <w:t xml:space="preserve"> </w:t>
-      </w:r>
-      <w:r>
-        <w:rPr>
-          <w:rFonts w:ascii="Times New Roman" w:hAnsi="Times New Roman" w:cs="Times New Roman"/>
-        </w:rPr>
-        <w:t>011</w:t>
-      </w:r>
-      <w:r>
-        <w:rPr>
-          <w:rFonts w:ascii="Times New Roman" w:hAnsi="Times New Roman" w:cs="Times New Roman"/>
-        </w:rPr>
-        <w:t xml:space="preserve"> </w:t>
-      </w:r>
-      <w:r>
-        <w:rPr>
-          <w:rFonts w:ascii="Times New Roman" w:hAnsi="Times New Roman" w:cs="Times New Roman"/>
-        </w:rPr>
-        <w:t>01</w:t>
-      </w:r>
-      <w:r>
-        <w:rPr>
-          <w:rFonts w:ascii="Times New Roman" w:hAnsi="Times New Roman" w:cs="Times New Roman"/>
-        </w:rPr>
-        <w:t xml:space="preserve"> 1 </w:t>
-      </w:r>
-      <w:r>
-        <w:rPr>
-          <w:rFonts w:ascii="Times New Roman" w:hAnsi="Times New Roman" w:cs="Times New Roman"/>
-        </w:rPr>
-        <w:t>111001</w:t>
-      </w:r>
-      <w:r>
-        <w:rPr>
-          <w:rFonts w:ascii="Times New Roman" w:hAnsi="Times New Roman" w:cs="Times New Roman"/>
-        </w:rPr>
-        <w:t xml:space="preserve"> </w:t>
-      </w:r>
-      <w:r>
-        <w:rPr>
-          <w:rFonts w:ascii="Times New Roman" w:hAnsi="Times New Roman" w:cs="Times New Roman"/>
-        </w:rPr>
-        <w:t>10</w:t>
-      </w:r>
-      <w:r>
-        <w:rPr>
-          <w:rFonts w:ascii="Times New Roman" w:hAnsi="Times New Roman" w:cs="Times New Roman"/>
-        </w:rPr>
-        <w:t xml:space="preserve"> </w:t>
-      </w:r>
-      <w:r>
-        <w:rPr>
-          <w:rFonts w:ascii="Times New Roman" w:hAnsi="Times New Roman" w:cs="Times New Roman"/>
-        </w:rPr>
-        <w:t>01</w:t>
-      </w:r>
-      <w:r>
-        <w:rPr>
-          <w:rFonts w:ascii="Times New Roman" w:hAnsi="Times New Roman" w:cs="Times New Roman"/>
-        </w:rPr>
-        <w:t xml:space="preserve"> 1</w:t>
-      </w:r>
-      <w:r>
-        <w:rPr>
-          <w:rFonts w:ascii="Times New Roman" w:hAnsi="Times New Roman" w:cs="Times New Roman"/>
-        </w:rPr>
-        <w:t xml:space="preserve"> </w:t>
-      </w:r>
-      <w:r>
-        <w:rPr>
-          <w:rFonts w:ascii="Times New Roman" w:hAnsi="Times New Roman" w:cs="Times New Roman"/>
-        </w:rPr>
-        <w:t>111110110</w:t>
-      </w:r>
-      <w:r>
-        <w:rPr>
-          <w:rFonts w:ascii="Times New Roman" w:hAnsi="Times New Roman" w:cs="Times New Roman"/>
-        </w:rPr>
-        <w:t xml:space="preserve"> </w:t>
-      </w:r>
-      <w:r>
-        <w:rPr>
-          <w:rFonts w:ascii="Times New Roman" w:hAnsi="Times New Roman" w:cs="Times New Roman"/>
-        </w:rPr>
-        <w:t>10</w:t>
-      </w:r>
-      <w:r>
-        <w:rPr>
-          <w:rFonts w:ascii="Times New Roman" w:hAnsi="Times New Roman" w:cs="Times New Roman"/>
-        </w:rPr>
-        <w:t xml:space="preserve"> </w:t>
-      </w:r>
-      <w:r>
-        <w:rPr>
-          <w:rFonts w:ascii="Times New Roman" w:hAnsi="Times New Roman" w:cs="Times New Roman"/>
-        </w:rPr>
-        <w:t>100</w:t>
-      </w:r>
-      <w:r>
-        <w:rPr>
-          <w:rFonts w:ascii="Times New Roman" w:hAnsi="Times New Roman" w:cs="Times New Roman"/>
-        </w:rPr>
-        <w:t xml:space="preserve"> 10 </w:t>
-      </w:r>
-      <w:r>
-        <w:rPr>
-          <w:rFonts w:ascii="Times New Roman" w:hAnsi="Times New Roman" w:cs="Times New Roman"/>
-        </w:rPr>
-        <w:t>111011</w:t>
-      </w:r>
-      <w:r>
-        <w:rPr>
-          <w:rFonts w:ascii="Times New Roman" w:hAnsi="Times New Roman" w:cs="Times New Roman"/>
-        </w:rPr>
-        <w:t xml:space="preserve"> 1</w:t>
+        <w:t xml:space="preserve"> 111110110 10 100 10 111011 1</w:t>
       </w:r>
     </w:p>
     <w:p>
@@ -3955,7 +3706,7 @@
     <w:p>
       <w:pPr>
         <w:rPr>
-          <w:rFonts w:ascii="Times New Roman" w:hAnsi="Times New Roman" w:cs="Times New Roman" w:hint="eastAsia"/>
+          <w:rFonts w:ascii="Times New Roman" w:hAnsi="Times New Roman" w:cs="Times New Roman"/>
         </w:rPr>
       </w:pPr>
     </w:p>

</xml_diff>

<commit_message>
HW3 DCT part correction
</commit_message>
<xml_diff>
--- a/Assignment 3/HW3.docx
+++ b/Assignment 3/HW3.docx
@@ -552,16 +552,7 @@
             <w:rPr>
               <w:rFonts w:ascii="Cambria Math" w:hAnsi="Cambria Math" w:cs="Times New Roman"/>
             </w:rPr>
-            <m:t>Λ</m:t>
-          </m:r>
-          <m:r>
-            <m:rPr>
-              <m:sty m:val="p"/>
-            </m:rPr>
-            <w:rPr>
-              <w:rFonts w:ascii="Cambria Math" w:hAnsi="Cambria Math" w:cs="Times New Roman"/>
-            </w:rPr>
-            <m:t>(</m:t>
+            <m:t>Λ(</m:t>
           </m:r>
           <m:r>
             <w:rPr>
@@ -2196,9 +2187,9 @@
             </w:pPr>
             <w:r>
               <w:rPr>
-                <w:rFonts w:ascii="Times New Roman" w:hAnsi="Times New Roman" w:cs="Times New Roman"/>
-              </w:rPr>
-              <w:t>0</w:t>
+                <w:rFonts w:ascii="Times New Roman" w:hAnsi="Times New Roman" w:cs="Times New Roman" w:hint="eastAsia"/>
+              </w:rPr>
+              <w:t>1</w:t>
             </w:r>
           </w:p>
         </w:tc>
@@ -2361,9 +2352,9 @@
             </w:pPr>
             <w:r>
               <w:rPr>
-                <w:rFonts w:ascii="Times New Roman" w:hAnsi="Times New Roman" w:cs="Times New Roman"/>
-              </w:rPr>
-              <w:t>0</w:t>
+                <w:rFonts w:ascii="Times New Roman" w:hAnsi="Times New Roman" w:cs="Times New Roman" w:hint="eastAsia"/>
+              </w:rPr>
+              <w:t>1</w:t>
             </w:r>
           </w:p>
         </w:tc>
@@ -3472,14 +3463,20 @@
       <w:pPr>
         <w:ind w:leftChars="295" w:left="708"/>
         <w:rPr>
-          <w:rFonts w:ascii="Times New Roman" w:hAnsi="Times New Roman" w:cs="Times New Roman"/>
+          <w:rFonts w:ascii="Times New Roman" w:hAnsi="Times New Roman" w:cs="Times New Roman" w:hint="eastAsia"/>
         </w:rPr>
       </w:pPr>
       <w:r>
         <w:rPr>
           <w:rFonts w:ascii="Times New Roman" w:hAnsi="Times New Roman" w:cs="Times New Roman"/>
         </w:rPr>
-        <w:t>[20, 11, -3, 4, -1, -2, -7, -4, 1, 0, 2, 1, 0, 0, 0, 0, 2, 2, 0, 0, 0, 0, 0, 1, 0, 0, 0, 0, 0, 0, 0, 0, 0, 0, 0, 0, 0, 0, 0, 0, 0, 0, 0, 0, 0, 0, 0, 0, 0, 0, 0, 0, 0, 0, 0, 0, 0, 0, 0, 0, 0, 0, 0]</w:t>
+        <w:t>[</w:t>
+      </w:r>
+      <w:r>
+        <w:rPr>
+          <w:rFonts w:ascii="Times New Roman" w:hAnsi="Times New Roman" w:cs="Times New Roman"/>
+        </w:rPr>
+        <w:t>20, 11, -3, 4, -1, -2, -7, -4, 1, 0, 2, 1, 0, 1, 0, 1, 2, 2, 0, 0, 0, 0, 0, 1, 0, 0, 0, 0, 0, 0, 0, 0, 0, 0, 0, 0, 0, 0, 0, 0, 0, 0, 0, 0, 0, 0, 0, 0, 0, 0, 0, 0, 0, 0, 0, 0, 0, 0, 0, 0, 0, 0, 0]</w:t>
       </w:r>
     </w:p>
     <w:p>
@@ -3528,7 +3525,13 @@
         <w:rPr>
           <w:rFonts w:ascii="Times New Roman" w:hAnsi="Times New Roman" w:cs="Times New Roman"/>
         </w:rPr>
-        <w:t>'&lt;0,5&gt; &lt;20&gt;', '&lt;0,4&gt; &lt;11&gt;', '&lt;0,2&gt; &lt;-3&gt;', '&lt;0,3&gt; &lt;4&gt;', '&lt;0,1&gt; &lt;-1&gt;', '&lt;0,2&gt; &lt;-2&gt;', '&lt;0,3&gt; &lt;-7&gt;', '&lt;0,3&gt; &lt;-4&gt;', '&lt;0,1&gt; &lt;1&gt;', '&lt;1,2&gt; &lt;2&gt;', '&lt;0,1&gt; &lt;1&gt;', '&lt;4,2&gt; &lt;2&gt;', '&lt;0,2&gt; &lt;2&gt;', '&lt;5,1&gt; &lt;1&gt;'</w:t>
+        <w:t>'</w:t>
+      </w:r>
+      <w:r>
+        <w:rPr>
+          <w:rFonts w:ascii="Times New Roman" w:hAnsi="Times New Roman" w:cs="Times New Roman"/>
+        </w:rPr>
+        <w:t>&lt;0,5&gt; &lt;20&gt;', '&lt;0,4&gt; &lt;11&gt;', '&lt;0,2&gt; &lt;-3&gt;', '&lt;0,3&gt; &lt;4&gt;', '&lt;0,1&gt; &lt;-1&gt;', '&lt;0,2&gt; &lt;-2&gt;', '&lt;0,3&gt; &lt;-7&gt;', '&lt;0,3&gt; &lt;-4&gt;', '&lt;0,1&gt; &lt;1&gt;', '&lt;1,2&gt; &lt;2&gt;', '&lt;0,1&gt; &lt;1&gt;', '&lt;1,1&gt; &lt;1&gt;', '&lt;1,1&gt; &lt;1&gt;', '&lt;0,2&gt; &lt;2&gt;', '&lt;0,2&gt; &lt;2&gt;', '&lt;5,1&gt; &lt;1&gt;'</w:t>
       </w:r>
     </w:p>
     <w:p>
@@ -3575,13 +3578,7 @@
         <w:rPr>
           <w:rFonts w:ascii="Times New Roman" w:hAnsi="Times New Roman" w:cs="Times New Roman"/>
         </w:rPr>
-        <w:t>11001 10100 11000 1011 100 00 1010 100 01 0 100 01 1010 000 1010 011 01 1 111001 10 01 1</w:t>
-      </w:r>
-      <w:r>
-        <w:rPr>
-          <w:rFonts w:ascii="Times New Roman" w:hAnsi="Times New Roman" w:cs="Times New Roman"/>
-        </w:rPr>
-        <w:t xml:space="preserve"> 111110110 10 100 10 111011 1</w:t>
+        <w:t>11010 10100 1011 1011 01 00 100 100 00 0 01 01 100 000 100 011 00 1 11011 10 00 1 1100 1 1100 1 01 10 01 10 1111010 1</w:t>
       </w:r>
     </w:p>
     <w:p>
@@ -3683,7 +3680,7 @@
                 <w:rPr>
                   <w:rFonts w:ascii="Cambria Math" w:hAnsi="Cambria Math" w:cs="Times New Roman"/>
                 </w:rPr>
-                <m:t>90</m:t>
+                <m:t>86</m:t>
               </m:r>
             </m:den>
           </m:f>
@@ -3691,7 +3688,25 @@
             <w:rPr>
               <w:rFonts w:ascii="Cambria Math" w:hAnsi="Cambria Math" w:cs="Times New Roman"/>
             </w:rPr>
-            <m:t>=5.69</m:t>
+            <m:t>=</m:t>
+          </m:r>
+          <m:r>
+            <w:rPr>
+              <w:rFonts w:ascii="Cambria Math" w:hAnsi="Cambria Math" w:cs="Times New Roman"/>
+            </w:rPr>
+            <m:t>5</m:t>
+          </m:r>
+          <m:r>
+            <w:rPr>
+              <w:rFonts w:ascii="Cambria Math" w:hAnsi="Cambria Math" w:cs="Times New Roman"/>
+            </w:rPr>
+            <m:t>.</m:t>
+          </m:r>
+          <m:r>
+            <w:rPr>
+              <w:rFonts w:ascii="Cambria Math" w:hAnsi="Cambria Math" w:cs="Times New Roman"/>
+            </w:rPr>
+            <m:t>95</m:t>
           </m:r>
         </m:oMath>
       </m:oMathPara>

</xml_diff>